<commit_message>
Added more files to ignore in .gitignore, polished up readme.md and Added more to the project plan.
</commit_message>
<xml_diff>
--- a/docs/ProjectPlan.docx
+++ b/docs/ProjectPlan.docx
@@ -472,70 +472,42 @@
     </w:p>
     <w:p>
       <w:pPr>
-        <w:pStyle w:val="Heading1"/>
-        <w:rPr>
-          <w:rFonts w:ascii="Times New Roman" w:hAnsi="Times New Roman" w:cs="Times New Roman"/>
-        </w:rPr>
-      </w:pPr>
-      <w:bookmarkStart w:id="2" w:name="Process"/>
-      <w:r>
-        <w:rPr>
-          <w:rFonts w:ascii="Times New Roman" w:hAnsi="Times New Roman" w:cs="Times New Roman"/>
-        </w:rPr>
-        <w:t>Software Development Process</w:t>
-      </w:r>
+        <w:rPr>
+          <w:rFonts w:ascii="Times New Roman" w:hAnsi="Times New Roman" w:cs="Times New Roman"/>
+        </w:rPr>
+      </w:pPr>
+      <w:r>
+        <w:rPr>
+          <w:rFonts w:ascii="Times New Roman" w:hAnsi="Times New Roman" w:cs="Times New Roman"/>
+        </w:rPr>
+        <w:t xml:space="preserve">Because this is a self-directed team, ultimately everybody is held accountable and responsible for everyone else’s work. After thorough reviews of each other’s features and tasks, it is ensured that we create the best quality application and limit the number of bugs that appear during implementation. We have chosen this method of organizing our team purposefully and to give every team member experience in each area of application development including backend services, the front end, and hosting web sites. </w:t>
+      </w:r>
+      <w:bookmarkStart w:id="2" w:name="_GoBack"/>
       <w:bookmarkEnd w:id="2"/>
     </w:p>
     <w:p>
       <w:pPr>
-        <w:spacing w:after="0"/>
-        <w:rPr>
-          <w:rFonts w:ascii="Times New Roman" w:hAnsi="Times New Roman" w:cs="Times New Roman"/>
-        </w:rPr>
-      </w:pPr>
+        <w:pStyle w:val="Heading1"/>
+        <w:rPr>
+          <w:rFonts w:ascii="Times New Roman" w:hAnsi="Times New Roman" w:cs="Times New Roman"/>
+        </w:rPr>
+      </w:pPr>
+      <w:bookmarkStart w:id="3" w:name="Process"/>
+      <w:r>
+        <w:rPr>
+          <w:rFonts w:ascii="Times New Roman" w:hAnsi="Times New Roman" w:cs="Times New Roman"/>
+        </w:rPr>
+        <w:t>Software Development Process</w:t>
+      </w:r>
+      <w:bookmarkEnd w:id="3"/>
     </w:p>
     <w:p>
       <w:pPr>
-        <w:rPr>
-          <w:rFonts w:ascii="Times New Roman" w:hAnsi="Times New Roman" w:cs="Times New Roman"/>
-        </w:rPr>
-      </w:pPr>
-      <w:r>
-        <w:rPr>
-          <w:rFonts w:ascii="Times New Roman" w:hAnsi="Times New Roman" w:cs="Times New Roman"/>
-        </w:rPr>
-        <w:t xml:space="preserve">The development will </w:t>
-      </w:r>
-      <w:r>
-        <w:rPr>
-          <w:rFonts w:ascii="Times New Roman" w:hAnsi="Times New Roman" w:cs="Times New Roman"/>
-        </w:rPr>
-        <w:t xml:space="preserve">be broken up into five phases.  </w:t>
-      </w:r>
-      <w:r>
-        <w:rPr>
-          <w:rFonts w:ascii="Times New Roman" w:hAnsi="Times New Roman" w:cs="Times New Roman"/>
-        </w:rPr>
-        <w:t>Each</w:t>
-      </w:r>
-      <w:r>
-        <w:rPr>
-          <w:rFonts w:ascii="Times New Roman" w:hAnsi="Times New Roman" w:cs="Times New Roman"/>
-        </w:rPr>
-        <w:t xml:space="preserve"> phase will be a little like a Sprint in an Agile method and a little like an iteration in a Spiral </w:t>
-      </w:r>
-      <w:r>
-        <w:rPr>
-          <w:rFonts w:ascii="Times New Roman" w:hAnsi="Times New Roman" w:cs="Times New Roman"/>
-        </w:rPr>
-        <w:t>proces</w:t>
-      </w:r>
-      <w:r>
-        <w:rPr>
-          <w:rFonts w:ascii="Times New Roman" w:hAnsi="Times New Roman" w:cs="Times New Roman"/>
-        </w:rPr>
-        <w:t>s.  Specifically, each phase will be like a Sprint, in that work to be done will be organized into small tasks, placed into a “backlog”, and prioritized.   Then, using on time-box scheduling, the team will decide which tasks the phase (Sprint) will address.  The team will use a Scrum Board to keep track of tasks in the backlog, those that will be part of the current Sprint, those in progress, and those that are done.</w:t>
-      </w:r>
+        <w:spacing w:after="0"/>
+        <w:rPr>
+          <w:rFonts w:ascii="Times New Roman" w:hAnsi="Times New Roman" w:cs="Times New Roman"/>
+        </w:rPr>
+      </w:pPr>
     </w:p>
     <w:p>
       <w:pPr>
@@ -547,14 +519,57 @@
         <w:rPr>
           <w:rFonts w:ascii="Times New Roman" w:hAnsi="Times New Roman" w:cs="Times New Roman"/>
         </w:rPr>
-        <w:t xml:space="preserve">Each phase will also be a little like an iteration in a Spiral process, in that each phase will include some risk analysis and that any development activity (requirements capture, analysis, design, implementation, etc.) can be done during any phase.  Early phases will focus on understanding (requirements capture and </w:t>
+        <w:t xml:space="preserve">The development will </w:t>
+      </w:r>
+      <w:r>
+        <w:rPr>
+          <w:rFonts w:ascii="Times New Roman" w:hAnsi="Times New Roman" w:cs="Times New Roman"/>
+        </w:rPr>
+        <w:t xml:space="preserve">be broken up into five phases.  </w:t>
+      </w:r>
+      <w:r>
+        <w:rPr>
+          <w:rFonts w:ascii="Times New Roman" w:hAnsi="Times New Roman" w:cs="Times New Roman"/>
+        </w:rPr>
+        <w:t>Each</w:t>
+      </w:r>
+      <w:r>
+        <w:rPr>
+          <w:rFonts w:ascii="Times New Roman" w:hAnsi="Times New Roman" w:cs="Times New Roman"/>
+        </w:rPr>
+        <w:t xml:space="preserve"> phase will be a little like a Sprint in an Agile method and a little like an iteration in a Spiral </w:t>
+      </w:r>
+      <w:r>
+        <w:rPr>
+          <w:rFonts w:ascii="Times New Roman" w:hAnsi="Times New Roman" w:cs="Times New Roman"/>
+        </w:rPr>
+        <w:t>proces</w:t>
+      </w:r>
+      <w:r>
+        <w:rPr>
+          <w:rFonts w:ascii="Times New Roman" w:hAnsi="Times New Roman" w:cs="Times New Roman"/>
+        </w:rPr>
+        <w:t xml:space="preserve">s.  Specifically, each phase will be like a Sprint, in that work to be done will be organized into small tasks, placed into a “backlog”, and prioritized.   Then, using on time-box scheduling, the team will decide which tasks the phase (Sprint) will address.  The team </w:t>
       </w:r>
       <w:r>
         <w:rPr>
           <w:rFonts w:ascii="Times New Roman" w:hAnsi="Times New Roman" w:cs="Times New Roman"/>
         </w:rPr>
         <w:lastRenderedPageBreak/>
-        <w:t>analysis) and subsequent phases will focus on design and implementation.  Each phase will include a retrospective.</w:t>
+        <w:t>will use a Scrum Board to keep track of tasks in the backlog, those that will be part of the current Sprint, those in progress, and those that are done.</w:t>
+      </w:r>
+    </w:p>
+    <w:p>
+      <w:pPr>
+        <w:rPr>
+          <w:rFonts w:ascii="Times New Roman" w:hAnsi="Times New Roman" w:cs="Times New Roman"/>
+        </w:rPr>
+      </w:pPr>
+      <w:r>
+        <w:rPr>
+          <w:rFonts w:ascii="Times New Roman" w:hAnsi="Times New Roman" w:cs="Times New Roman"/>
+        </w:rPr>
+        <w:t>Each phase will also be a little like an iteration in a Spiral process, in that each phase will include some risk analysis and that any development activity (requirements capture, analysis, design, implementation, etc.) can be done during any phase.  Early phases will focus on understanding (requirements capture and analysis) and subsequent phases will focus on design and implementation.  Each phase will include a retrospective.</w:t>
       </w:r>
     </w:p>
     <w:tbl>
@@ -1026,13 +1041,31 @@
         <w:t>, and tools</w:t>
       </w:r>
     </w:p>
+    <w:p/>
     <w:p>
       <w:pPr>
-        <w:spacing w:after="0"/>
-        <w:rPr>
-          <w:rFonts w:ascii="Times New Roman" w:hAnsi="Times New Roman" w:cs="Times New Roman"/>
-        </w:rPr>
-      </w:pPr>
+        <w:rPr>
+          <w:rFonts w:ascii="Times New Roman" w:hAnsi="Times New Roman" w:cs="Times New Roman"/>
+          <w:b/>
+          <w:bCs/>
+        </w:rPr>
+      </w:pPr>
+      <w:r>
+        <w:rPr>
+          <w:rFonts w:ascii="Times New Roman" w:hAnsi="Times New Roman" w:cs="Times New Roman"/>
+          <w:b/>
+          <w:bCs/>
+        </w:rPr>
+        <w:t>Customer Communication</w:t>
+      </w:r>
+      <w:r>
+        <w:rPr>
+          <w:rFonts w:ascii="Times New Roman" w:hAnsi="Times New Roman" w:cs="Times New Roman"/>
+          <w:b/>
+          <w:bCs/>
+        </w:rPr>
+        <w:tab/>
+      </w:r>
     </w:p>
     <w:p>
       <w:pPr>
@@ -1044,123 +1077,100 @@
         <w:rPr>
           <w:rFonts w:ascii="Times New Roman" w:hAnsi="Times New Roman" w:cs="Times New Roman"/>
         </w:rPr>
-        <w:t>Customer Communication</w:t>
-      </w:r>
-      <w:r>
-        <w:rPr>
-          <w:rFonts w:ascii="Times New Roman" w:hAnsi="Times New Roman" w:cs="Times New Roman"/>
-        </w:rPr>
-        <w:tab/>
+        <w:t xml:space="preserve">Communication between the customer and development team is essential to achieve a product that will satisfy the needs of the customer and can be built by the development team in a timely manner. Using the agile </w:t>
+      </w:r>
+      <w:r>
+        <w:rPr>
+          <w:rFonts w:ascii="Times New Roman" w:hAnsi="Times New Roman" w:cs="Times New Roman"/>
+        </w:rPr>
+        <w:t>methodology,</w:t>
+      </w:r>
+      <w:r>
+        <w:rPr>
+          <w:rFonts w:ascii="Times New Roman" w:hAnsi="Times New Roman" w:cs="Times New Roman"/>
+        </w:rPr>
+        <w:t xml:space="preserve"> </w:t>
+      </w:r>
+      <w:r>
+        <w:rPr>
+          <w:rFonts w:ascii="Times New Roman" w:hAnsi="Times New Roman" w:cs="Times New Roman"/>
+        </w:rPr>
+        <w:t>the team will spend time developing this product, and then certain team members will test the product as if they were an end user. Feedback from this process will lead to enhancements and bug fixes throughout the development phase.</w:t>
+      </w:r>
+      <w:r>
+        <w:rPr>
+          <w:rFonts w:ascii="Times New Roman" w:hAnsi="Times New Roman" w:cs="Times New Roman"/>
+        </w:rPr>
+        <w:t xml:space="preserve"> </w:t>
+      </w:r>
+      <w:r>
+        <w:rPr>
+          <w:rFonts w:ascii="Times New Roman" w:hAnsi="Times New Roman" w:cs="Times New Roman"/>
+        </w:rPr>
+        <w:t xml:space="preserve">Switching between </w:t>
+      </w:r>
+      <w:r>
+        <w:rPr>
+          <w:rFonts w:ascii="Times New Roman" w:hAnsi="Times New Roman" w:cs="Times New Roman"/>
+        </w:rPr>
+        <w:t xml:space="preserve">a </w:t>
+      </w:r>
+      <w:r>
+        <w:rPr>
+          <w:rFonts w:ascii="Times New Roman" w:hAnsi="Times New Roman" w:cs="Times New Roman"/>
+        </w:rPr>
+        <w:t xml:space="preserve">customer and </w:t>
+      </w:r>
+      <w:r>
+        <w:rPr>
+          <w:rFonts w:ascii="Times New Roman" w:hAnsi="Times New Roman" w:cs="Times New Roman"/>
+        </w:rPr>
+        <w:t xml:space="preserve">a </w:t>
+      </w:r>
+      <w:r>
+        <w:rPr>
+          <w:rFonts w:ascii="Times New Roman" w:hAnsi="Times New Roman" w:cs="Times New Roman"/>
+        </w:rPr>
+        <w:t xml:space="preserve">developer mindset is necessary </w:t>
+      </w:r>
+      <w:r>
+        <w:rPr>
+          <w:rFonts w:ascii="Times New Roman" w:hAnsi="Times New Roman" w:cs="Times New Roman"/>
+        </w:rPr>
+        <w:t>to gain</w:t>
+      </w:r>
+      <w:r>
+        <w:rPr>
+          <w:rFonts w:ascii="Times New Roman" w:hAnsi="Times New Roman" w:cs="Times New Roman"/>
+        </w:rPr>
+        <w:t xml:space="preserve"> insight </w:t>
+      </w:r>
+      <w:r>
+        <w:rPr>
+          <w:rFonts w:ascii="Times New Roman" w:hAnsi="Times New Roman" w:cs="Times New Roman"/>
+        </w:rPr>
+        <w:t>into the</w:t>
+      </w:r>
+      <w:r>
+        <w:rPr>
+          <w:rFonts w:ascii="Times New Roman" w:hAnsi="Times New Roman" w:cs="Times New Roman"/>
+        </w:rPr>
+        <w:t xml:space="preserve"> usability and intuitiveness of our product.</w:t>
       </w:r>
     </w:p>
     <w:p>
       <w:pPr>
         <w:rPr>
           <w:rFonts w:ascii="Times New Roman" w:hAnsi="Times New Roman" w:cs="Times New Roman"/>
-        </w:rPr>
-      </w:pPr>
-      <w:r>
-        <w:rPr>
-          <w:rFonts w:ascii="Times New Roman" w:hAnsi="Times New Roman" w:cs="Times New Roman"/>
-        </w:rPr>
-        <w:t>Communication between the customer and development tea</w:t>
-      </w:r>
-      <w:bookmarkStart w:id="3" w:name="_GoBack"/>
-      <w:bookmarkEnd w:id="3"/>
-      <w:r>
-        <w:rPr>
-          <w:rFonts w:ascii="Times New Roman" w:hAnsi="Times New Roman" w:cs="Times New Roman"/>
-        </w:rPr>
-        <w:t xml:space="preserve">m is essential to achieve a product that will satisfy the needs of the customer and can be built by the development team in a timely manner. Using the agile </w:t>
-      </w:r>
-      <w:r>
-        <w:rPr>
-          <w:rFonts w:ascii="Times New Roman" w:hAnsi="Times New Roman" w:cs="Times New Roman"/>
-        </w:rPr>
-        <w:t>methodology,</w:t>
-      </w:r>
-      <w:r>
-        <w:rPr>
-          <w:rFonts w:ascii="Times New Roman" w:hAnsi="Times New Roman" w:cs="Times New Roman"/>
-        </w:rPr>
-        <w:t xml:space="preserve"> </w:t>
-      </w:r>
-      <w:r>
-        <w:rPr>
-          <w:rFonts w:ascii="Times New Roman" w:hAnsi="Times New Roman" w:cs="Times New Roman"/>
-        </w:rPr>
-        <w:t>the team will spend time developing this product, and then certain team members will test the product as if they were an end user. Feedback from this process will lead to enhancements and bug fixes throughout the development phase.</w:t>
-      </w:r>
-      <w:r>
-        <w:rPr>
-          <w:rFonts w:ascii="Times New Roman" w:hAnsi="Times New Roman" w:cs="Times New Roman"/>
-        </w:rPr>
-        <w:t xml:space="preserve"> </w:t>
-      </w:r>
-      <w:r>
-        <w:rPr>
-          <w:rFonts w:ascii="Times New Roman" w:hAnsi="Times New Roman" w:cs="Times New Roman"/>
-        </w:rPr>
-        <w:t xml:space="preserve">Switching between </w:t>
-      </w:r>
-      <w:r>
-        <w:rPr>
-          <w:rFonts w:ascii="Times New Roman" w:hAnsi="Times New Roman" w:cs="Times New Roman"/>
-        </w:rPr>
-        <w:t xml:space="preserve">a </w:t>
-      </w:r>
-      <w:r>
-        <w:rPr>
-          <w:rFonts w:ascii="Times New Roman" w:hAnsi="Times New Roman" w:cs="Times New Roman"/>
-        </w:rPr>
-        <w:t xml:space="preserve">customer and </w:t>
-      </w:r>
-      <w:r>
-        <w:rPr>
-          <w:rFonts w:ascii="Times New Roman" w:hAnsi="Times New Roman" w:cs="Times New Roman"/>
-        </w:rPr>
-        <w:t xml:space="preserve">a </w:t>
-      </w:r>
-      <w:r>
-        <w:rPr>
-          <w:rFonts w:ascii="Times New Roman" w:hAnsi="Times New Roman" w:cs="Times New Roman"/>
-        </w:rPr>
-        <w:t xml:space="preserve">developer mindset is necessary </w:t>
-      </w:r>
-      <w:r>
-        <w:rPr>
-          <w:rFonts w:ascii="Times New Roman" w:hAnsi="Times New Roman" w:cs="Times New Roman"/>
-        </w:rPr>
-        <w:t>to gain</w:t>
-      </w:r>
-      <w:r>
-        <w:rPr>
-          <w:rFonts w:ascii="Times New Roman" w:hAnsi="Times New Roman" w:cs="Times New Roman"/>
-        </w:rPr>
-        <w:t xml:space="preserve"> insight </w:t>
-      </w:r>
-      <w:r>
-        <w:rPr>
-          <w:rFonts w:ascii="Times New Roman" w:hAnsi="Times New Roman" w:cs="Times New Roman"/>
-        </w:rPr>
-        <w:t>into the</w:t>
-      </w:r>
-      <w:r>
-        <w:rPr>
-          <w:rFonts w:ascii="Times New Roman" w:hAnsi="Times New Roman" w:cs="Times New Roman"/>
-        </w:rPr>
-        <w:t xml:space="preserve"> usability and intuitiveness of our product.</w:t>
-      </w:r>
-    </w:p>
-    <w:p>
-      <w:pPr>
-        <w:rPr>
-          <w:rFonts w:ascii="Times New Roman" w:hAnsi="Times New Roman" w:cs="Times New Roman"/>
-        </w:rPr>
-      </w:pPr>
-      <w:r>
-        <w:rPr>
-          <w:rFonts w:ascii="Times New Roman" w:hAnsi="Times New Roman" w:cs="Times New Roman"/>
+          <w:b/>
+          <w:bCs/>
+        </w:rPr>
+      </w:pPr>
+      <w:r>
+        <w:rPr>
+          <w:rFonts w:ascii="Times New Roman" w:hAnsi="Times New Roman" w:cs="Times New Roman"/>
+          <w:b/>
+          <w:bCs/>
         </w:rPr>
         <w:t>Team Communication</w:t>
       </w:r>
@@ -1246,17 +1256,6 @@
         </w:rPr>
         <w:t xml:space="preserve"> in the Git repository.</w:t>
       </w:r>
-    </w:p>
-    <w:p>
-      <w:pPr>
-        <w:spacing w:before="100" w:beforeAutospacing="1" w:after="100" w:afterAutospacing="1" w:line="240" w:lineRule="auto"/>
-        <w:jc w:val="both"/>
-        <w:rPr>
-          <w:rFonts w:ascii="Times New Roman" w:eastAsia="Times New Roman" w:hAnsi="Times New Roman" w:cs="Times New Roman"/>
-          <w:sz w:val="24"/>
-          <w:szCs w:val="24"/>
-        </w:rPr>
-      </w:pPr>
     </w:p>
     <w:sectPr>
       <w:pgSz w:w="12240" w:h="15840"/>
@@ -1266,6 +1265,56 @@
     </w:sectPr>
   </w:body>
 </w:document>
+</file>
+
+<file path=word/endnotes.xml><?xml version="1.0" encoding="utf-8"?>
+<w:endnotes xmlns:wpc="http://schemas.microsoft.com/office/word/2010/wordprocessingCanvas" xmlns:cx="http://schemas.microsoft.com/office/drawing/2014/chartex" xmlns:cx1="http://schemas.microsoft.com/office/drawing/2015/9/8/chartex" xmlns:cx2="http://schemas.microsoft.com/office/drawing/2015/10/21/chartex" xmlns:cx3="http://schemas.microsoft.com/office/drawing/2016/5/9/chartex" xmlns:cx4="http://schemas.microsoft.com/office/drawing/2016/5/10/chartex" xmlns:cx5="http://schemas.microsoft.com/office/drawing/2016/5/11/chartex" xmlns:cx6="http://schemas.microsoft.com/office/drawing/2016/5/12/chartex" xmlns:cx7="http://schemas.microsoft.com/office/drawing/2016/5/13/chartex" xmlns:cx8="http://schemas.microsoft.com/office/drawing/2016/5/14/chartex" xmlns:mc="http://schemas.openxmlformats.org/markup-compatibility/2006" xmlns:aink="http://schemas.microsoft.com/office/drawing/2016/ink" xmlns:am3d="http://schemas.microsoft.com/office/drawing/2017/model3d" xmlns:o="urn:schemas-microsoft-com:office:office" xmlns:r="http://schemas.openxmlformats.org/officeDocument/2006/relationships" xmlns:m="http://schemas.openxmlformats.org/officeDocument/2006/math" xmlns:v="urn:schemas-microsoft-com:vml" xmlns:wp14="http://schemas.microsoft.com/office/word/2010/wordprocessingDrawing" xmlns:wp="http://schemas.openxmlformats.org/drawingml/2006/wordprocessingDrawing" xmlns:w10="urn:schemas-microsoft-com:office:word" xmlns:w="http://schemas.openxmlformats.org/wordprocessingml/2006/main" xmlns:w14="http://schemas.microsoft.com/office/word/2010/wordml" xmlns:w15="http://schemas.microsoft.com/office/word/2012/wordml" xmlns:w16cid="http://schemas.microsoft.com/office/word/2016/wordml/cid" xmlns:w16se="http://schemas.microsoft.com/office/word/2015/wordml/symex" xmlns:wpg="http://schemas.microsoft.com/office/word/2010/wordprocessingGroup" xmlns:wpi="http://schemas.microsoft.com/office/word/2010/wordprocessingInk" xmlns:wne="http://schemas.microsoft.com/office/word/2006/wordml" xmlns:wps="http://schemas.microsoft.com/office/word/2010/wordprocessingShape" mc:Ignorable="w14 w15 w16se w16cid wp14">
+  <w:endnote w:type="separator" w:id="-1">
+    <w:p>
+      <w:pPr>
+        <w:spacing w:after="0" w:line="240" w:lineRule="auto"/>
+      </w:pPr>
+      <w:r>
+        <w:separator/>
+      </w:r>
+    </w:p>
+  </w:endnote>
+  <w:endnote w:type="continuationSeparator" w:id="0">
+    <w:p>
+      <w:pPr>
+        <w:spacing w:after="0" w:line="240" w:lineRule="auto"/>
+      </w:pPr>
+      <w:r>
+        <w:continuationSeparator/>
+      </w:r>
+    </w:p>
+  </w:endnote>
+</w:endnotes>
+</file>
+
+<file path=word/footnotes.xml><?xml version="1.0" encoding="utf-8"?>
+<w:footnotes xmlns:wpc="http://schemas.microsoft.com/office/word/2010/wordprocessingCanvas" xmlns:cx="http://schemas.microsoft.com/office/drawing/2014/chartex" xmlns:cx1="http://schemas.microsoft.com/office/drawing/2015/9/8/chartex" xmlns:cx2="http://schemas.microsoft.com/office/drawing/2015/10/21/chartex" xmlns:cx3="http://schemas.microsoft.com/office/drawing/2016/5/9/chartex" xmlns:cx4="http://schemas.microsoft.com/office/drawing/2016/5/10/chartex" xmlns:cx5="http://schemas.microsoft.com/office/drawing/2016/5/11/chartex" xmlns:cx6="http://schemas.microsoft.com/office/drawing/2016/5/12/chartex" xmlns:cx7="http://schemas.microsoft.com/office/drawing/2016/5/13/chartex" xmlns:cx8="http://schemas.microsoft.com/office/drawing/2016/5/14/chartex" xmlns:mc="http://schemas.openxmlformats.org/markup-compatibility/2006" xmlns:aink="http://schemas.microsoft.com/office/drawing/2016/ink" xmlns:am3d="http://schemas.microsoft.com/office/drawing/2017/model3d" xmlns:o="urn:schemas-microsoft-com:office:office" xmlns:r="http://schemas.openxmlformats.org/officeDocument/2006/relationships" xmlns:m="http://schemas.openxmlformats.org/officeDocument/2006/math" xmlns:v="urn:schemas-microsoft-com:vml" xmlns:wp14="http://schemas.microsoft.com/office/word/2010/wordprocessingDrawing" xmlns:wp="http://schemas.openxmlformats.org/drawingml/2006/wordprocessingDrawing" xmlns:w10="urn:schemas-microsoft-com:office:word" xmlns:w="http://schemas.openxmlformats.org/wordprocessingml/2006/main" xmlns:w14="http://schemas.microsoft.com/office/word/2010/wordml" xmlns:w15="http://schemas.microsoft.com/office/word/2012/wordml" xmlns:w16cid="http://schemas.microsoft.com/office/word/2016/wordml/cid" xmlns:w16se="http://schemas.microsoft.com/office/word/2015/wordml/symex" xmlns:wpg="http://schemas.microsoft.com/office/word/2010/wordprocessingGroup" xmlns:wpi="http://schemas.microsoft.com/office/word/2010/wordprocessingInk" xmlns:wne="http://schemas.microsoft.com/office/word/2006/wordml" xmlns:wps="http://schemas.microsoft.com/office/word/2010/wordprocessingShape" mc:Ignorable="w14 w15 w16se w16cid wp14">
+  <w:footnote w:type="separator" w:id="-1">
+    <w:p>
+      <w:pPr>
+        <w:spacing w:after="0" w:line="240" w:lineRule="auto"/>
+      </w:pPr>
+      <w:r>
+        <w:separator/>
+      </w:r>
+    </w:p>
+  </w:footnote>
+  <w:footnote w:type="continuationSeparator" w:id="0">
+    <w:p>
+      <w:pPr>
+        <w:spacing w:after="0" w:line="240" w:lineRule="auto"/>
+      </w:pPr>
+      <w:r>
+        <w:continuationSeparator/>
+      </w:r>
+    </w:p>
+  </w:footnote>
+</w:footnotes>
 </file>
 
 <file path=word/numbering.xml><?xml version="1.0" encoding="utf-8"?>
@@ -1707,7 +1756,7 @@
       </w:pPr>
     </w:pPrDefault>
   </w:docDefaults>
-  <w:latentStyles w:defLockedState="0" w:defUIPriority="99" w:defSemiHidden="0" w:defUnhideWhenUsed="0" w:defQFormat="0" w:count="375">
+  <w:latentStyles w:defLockedState="0" w:defUIPriority="99" w:defSemiHidden="0" w:defUnhideWhenUsed="0" w:defQFormat="0" w:count="376">
     <w:lsdException w:name="Normal" w:uiPriority="0" w:qFormat="1"/>
     <w:lsdException w:name="heading 1" w:uiPriority="9" w:qFormat="1"/>
     <w:lsdException w:name="heading 2" w:semiHidden="1" w:uiPriority="9" w:unhideWhenUsed="1" w:qFormat="1"/>
@@ -2074,6 +2123,7 @@
     <w:lsdException w:name="Smart Hyperlink" w:semiHidden="1" w:unhideWhenUsed="1"/>
     <w:lsdException w:name="Hashtag" w:semiHidden="1" w:unhideWhenUsed="1"/>
     <w:lsdException w:name="Unresolved Mention" w:semiHidden="1" w:unhideWhenUsed="1"/>
+    <w:lsdException w:name="Smart Link" w:semiHidden="1" w:unhideWhenUsed="1"/>
   </w:latentStyles>
   <w:style w:type="paragraph" w:default="1" w:styleId="Normal">
     <w:name w:val="Normal"/>
@@ -2899,6 +2949,50 @@
     <w:pPr>
       <w:outlineLvl w:val="9"/>
     </w:pPr>
+  </w:style>
+  <w:style w:type="paragraph" w:styleId="Header">
+    <w:name w:val="header"/>
+    <w:basedOn w:val="Normal"/>
+    <w:link w:val="HeaderChar"/>
+    <w:uiPriority w:val="99"/>
+    <w:unhideWhenUsed/>
+    <w:rsid w:val="009765B7"/>
+    <w:pPr>
+      <w:tabs>
+        <w:tab w:val="center" w:pos="4680"/>
+        <w:tab w:val="right" w:pos="9360"/>
+      </w:tabs>
+      <w:spacing w:after="0" w:line="240" w:lineRule="auto"/>
+    </w:pPr>
+  </w:style>
+  <w:style w:type="character" w:customStyle="1" w:styleId="HeaderChar">
+    <w:name w:val="Header Char"/>
+    <w:basedOn w:val="DefaultParagraphFont"/>
+    <w:link w:val="Header"/>
+    <w:uiPriority w:val="99"/>
+    <w:rsid w:val="009765B7"/>
+  </w:style>
+  <w:style w:type="paragraph" w:styleId="Footer">
+    <w:name w:val="footer"/>
+    <w:basedOn w:val="Normal"/>
+    <w:link w:val="FooterChar"/>
+    <w:uiPriority w:val="99"/>
+    <w:unhideWhenUsed/>
+    <w:rsid w:val="009765B7"/>
+    <w:pPr>
+      <w:tabs>
+        <w:tab w:val="center" w:pos="4680"/>
+        <w:tab w:val="right" w:pos="9360"/>
+      </w:tabs>
+      <w:spacing w:after="0" w:line="240" w:lineRule="auto"/>
+    </w:pPr>
+  </w:style>
+  <w:style w:type="character" w:customStyle="1" w:styleId="FooterChar">
+    <w:name w:val="Footer Char"/>
+    <w:basedOn w:val="DefaultParagraphFont"/>
+    <w:link w:val="Footer"/>
+    <w:uiPriority w:val="99"/>
+    <w:rsid w:val="009765B7"/>
   </w:style>
 </w:styles>
 </file>
@@ -3193,7 +3287,7 @@
 </file>
 
 <file path=customXml/itemProps1.xml><?xml version="1.0" encoding="utf-8"?>
-<ds:datastoreItem xmlns:ds="http://schemas.openxmlformats.org/officeDocument/2006/customXml" ds:itemID="{BF4A552C-7A39-44A8-8881-F5EBB47D38F9}">
+<ds:datastoreItem xmlns:ds="http://schemas.openxmlformats.org/officeDocument/2006/customXml" ds:itemID="{AF7A8FEA-9A2A-FB43-9F1E-BF407199D4B5}">
   <ds:schemaRefs>
     <ds:schemaRef ds:uri="http://schemas.openxmlformats.org/officeDocument/2006/bibliography"/>
   </ds:schemaRefs>

</xml_diff>

<commit_message>
Added Risk Analysis to the Project Plan Document
</commit_message>
<xml_diff>
--- a/docs/ProjectPlan.docx
+++ b/docs/ProjectPlan.docx
@@ -482,8 +482,6 @@
         </w:rPr>
         <w:t xml:space="preserve">Because this is a self-directed team, ultimately everybody is held accountable and responsible for everyone else’s work. After thorough reviews of each other’s features and tasks, it is ensured that we create the best quality application and limit the number of bugs that appear during implementation. We have chosen this method of organizing our team purposefully and to give every team member experience in each area of application development including backend services, the front end, and hosting web sites. </w:t>
       </w:r>
-      <w:bookmarkStart w:id="2" w:name="_GoBack"/>
-      <w:bookmarkEnd w:id="2"/>
     </w:p>
     <w:p>
       <w:pPr>
@@ -492,14 +490,14 @@
           <w:rFonts w:ascii="Times New Roman" w:hAnsi="Times New Roman" w:cs="Times New Roman"/>
         </w:rPr>
       </w:pPr>
-      <w:bookmarkStart w:id="3" w:name="Process"/>
+      <w:bookmarkStart w:id="2" w:name="Process"/>
       <w:r>
         <w:rPr>
           <w:rFonts w:ascii="Times New Roman" w:hAnsi="Times New Roman" w:cs="Times New Roman"/>
         </w:rPr>
         <w:t>Software Development Process</w:t>
       </w:r>
-      <w:bookmarkEnd w:id="3"/>
+      <w:bookmarkEnd w:id="2"/>
     </w:p>
     <w:p>
       <w:pPr>
@@ -1207,6 +1205,97 @@
           <w:rFonts w:ascii="Times New Roman" w:hAnsi="Times New Roman" w:cs="Times New Roman"/>
         </w:rPr>
       </w:pPr>
+    </w:p>
+    <w:p>
+      <w:pPr>
+        <w:pStyle w:val="Heading1"/>
+        <w:rPr>
+          <w:rFonts w:ascii="Times New Roman" w:hAnsi="Times New Roman" w:cs="Times New Roman"/>
+        </w:rPr>
+      </w:pPr>
+      <w:r>
+        <w:rPr>
+          <w:rFonts w:ascii="Times New Roman" w:hAnsi="Times New Roman" w:cs="Times New Roman"/>
+        </w:rPr>
+        <w:t>Risk Analysis</w:t>
+      </w:r>
+    </w:p>
+    <w:p/>
+    <w:p>
+      <w:pPr>
+        <w:pStyle w:val="ListParagraph"/>
+        <w:numPr>
+          <w:ilvl w:val="0"/>
+          <w:numId w:val="5"/>
+        </w:numPr>
+        <w:rPr>
+          <w:rFonts w:ascii="Times New Roman" w:hAnsi="Times New Roman" w:cs="Times New Roman"/>
+        </w:rPr>
+      </w:pPr>
+      <w:r>
+        <w:t>None of the team members have any experience with Amazon Beanstalk. This will present a learning curve, and potentially cause delays in the Deployment of the product.  In order to prevent any delays, we will begin studying and researching Beanstalk</w:t>
+      </w:r>
+      <w:r>
+        <w:t xml:space="preserve"> throughout the development processes. </w:t>
+      </w:r>
+    </w:p>
+    <w:p>
+      <w:pPr>
+        <w:pStyle w:val="ListParagraph"/>
+        <w:numPr>
+          <w:ilvl w:val="0"/>
+          <w:numId w:val="5"/>
+        </w:numPr>
+        <w:rPr>
+          <w:rFonts w:ascii="Times New Roman" w:hAnsi="Times New Roman" w:cs="Times New Roman"/>
+        </w:rPr>
+      </w:pPr>
+      <w:r>
+        <w:t>As we are using a SQL database, we could potentially l</w:t>
+      </w:r>
+      <w:r>
+        <w:t>ose</w:t>
+      </w:r>
+      <w:r>
+        <w:t xml:space="preserve"> the</w:t>
+      </w:r>
+      <w:r>
+        <w:t xml:space="preserve"> master password to </w:t>
+      </w:r>
+      <w:r>
+        <w:t>the</w:t>
+      </w:r>
+      <w:r>
+        <w:t xml:space="preserve"> Database</w:t>
+      </w:r>
+      <w:r>
+        <w:t xml:space="preserve"> which would prevent us from migrating it to another machine. Two team members will keep a copy of this password to ensure it isn’t lost during the completion of the project. </w:t>
+      </w:r>
+    </w:p>
+    <w:p>
+      <w:pPr>
+        <w:pStyle w:val="ListParagraph"/>
+        <w:numPr>
+          <w:ilvl w:val="0"/>
+          <w:numId w:val="5"/>
+        </w:numPr>
+        <w:rPr>
+          <w:rFonts w:ascii="Times New Roman" w:hAnsi="Times New Roman" w:cs="Times New Roman"/>
+        </w:rPr>
+      </w:pPr>
+      <w:bookmarkStart w:id="3" w:name="_GoBack"/>
+      <w:bookmarkEnd w:id="3"/>
+      <w:r>
+        <w:t>Many team members have a full class/workload, so they become very busy at various points during the project creation. All team members will communicate about any scheduling issues, to reduce any delays to fulfilling the project requirements.</w:t>
+      </w:r>
+    </w:p>
+    <w:p>
+      <w:pPr>
+        <w:pStyle w:val="Heading1"/>
+        <w:rPr>
+          <w:rFonts w:ascii="Times New Roman" w:hAnsi="Times New Roman" w:cs="Times New Roman"/>
+        </w:rPr>
+      </w:pPr>
       <w:r>
         <w:rPr>
           <w:rFonts w:ascii="Times New Roman" w:hAnsi="Times New Roman" w:cs="Times New Roman"/>
@@ -1522,6 +1611,118 @@
     </w:lvl>
   </w:abstractNum>
   <w:abstractNum w:abstractNumId="2" w15:restartNumberingAfterBreak="0">
+    <w:nsid w:val="315A775A"/>
+    <w:multiLevelType w:val="hybridMultilevel"/>
+    <w:tmpl w:val="039E1E78"/>
+    <w:lvl w:ilvl="0" w:tplc="AF2E00E8">
+      <w:numFmt w:val="bullet"/>
+      <w:lvlText w:val=""/>
+      <w:lvlJc w:val="left"/>
+      <w:pPr>
+        <w:ind w:left="720" w:hanging="360"/>
+      </w:pPr>
+      <w:rPr>
+        <w:rFonts w:ascii="Symbol" w:eastAsiaTheme="minorEastAsia" w:hAnsi="Symbol" w:cstheme="minorBidi" w:hint="default"/>
+      </w:rPr>
+    </w:lvl>
+    <w:lvl w:ilvl="1" w:tplc="04090003" w:tentative="1">
+      <w:start w:val="1"/>
+      <w:numFmt w:val="bullet"/>
+      <w:lvlText w:val="o"/>
+      <w:lvlJc w:val="left"/>
+      <w:pPr>
+        <w:ind w:left="1440" w:hanging="360"/>
+      </w:pPr>
+      <w:rPr>
+        <w:rFonts w:ascii="Courier New" w:hAnsi="Courier New" w:cs="Courier New" w:hint="default"/>
+      </w:rPr>
+    </w:lvl>
+    <w:lvl w:ilvl="2" w:tplc="04090005" w:tentative="1">
+      <w:start w:val="1"/>
+      <w:numFmt w:val="bullet"/>
+      <w:lvlText w:val=""/>
+      <w:lvlJc w:val="left"/>
+      <w:pPr>
+        <w:ind w:left="2160" w:hanging="360"/>
+      </w:pPr>
+      <w:rPr>
+        <w:rFonts w:ascii="Wingdings" w:hAnsi="Wingdings" w:hint="default"/>
+      </w:rPr>
+    </w:lvl>
+    <w:lvl w:ilvl="3" w:tplc="04090001" w:tentative="1">
+      <w:start w:val="1"/>
+      <w:numFmt w:val="bullet"/>
+      <w:lvlText w:val=""/>
+      <w:lvlJc w:val="left"/>
+      <w:pPr>
+        <w:ind w:left="2880" w:hanging="360"/>
+      </w:pPr>
+      <w:rPr>
+        <w:rFonts w:ascii="Symbol" w:hAnsi="Symbol" w:hint="default"/>
+      </w:rPr>
+    </w:lvl>
+    <w:lvl w:ilvl="4" w:tplc="04090003" w:tentative="1">
+      <w:start w:val="1"/>
+      <w:numFmt w:val="bullet"/>
+      <w:lvlText w:val="o"/>
+      <w:lvlJc w:val="left"/>
+      <w:pPr>
+        <w:ind w:left="3600" w:hanging="360"/>
+      </w:pPr>
+      <w:rPr>
+        <w:rFonts w:ascii="Courier New" w:hAnsi="Courier New" w:cs="Courier New" w:hint="default"/>
+      </w:rPr>
+    </w:lvl>
+    <w:lvl w:ilvl="5" w:tplc="04090005" w:tentative="1">
+      <w:start w:val="1"/>
+      <w:numFmt w:val="bullet"/>
+      <w:lvlText w:val=""/>
+      <w:lvlJc w:val="left"/>
+      <w:pPr>
+        <w:ind w:left="4320" w:hanging="360"/>
+      </w:pPr>
+      <w:rPr>
+        <w:rFonts w:ascii="Wingdings" w:hAnsi="Wingdings" w:hint="default"/>
+      </w:rPr>
+    </w:lvl>
+    <w:lvl w:ilvl="6" w:tplc="04090001" w:tentative="1">
+      <w:start w:val="1"/>
+      <w:numFmt w:val="bullet"/>
+      <w:lvlText w:val=""/>
+      <w:lvlJc w:val="left"/>
+      <w:pPr>
+        <w:ind w:left="5040" w:hanging="360"/>
+      </w:pPr>
+      <w:rPr>
+        <w:rFonts w:ascii="Symbol" w:hAnsi="Symbol" w:hint="default"/>
+      </w:rPr>
+    </w:lvl>
+    <w:lvl w:ilvl="7" w:tplc="04090003" w:tentative="1">
+      <w:start w:val="1"/>
+      <w:numFmt w:val="bullet"/>
+      <w:lvlText w:val="o"/>
+      <w:lvlJc w:val="left"/>
+      <w:pPr>
+        <w:ind w:left="5760" w:hanging="360"/>
+      </w:pPr>
+      <w:rPr>
+        <w:rFonts w:ascii="Courier New" w:hAnsi="Courier New" w:cs="Courier New" w:hint="default"/>
+      </w:rPr>
+    </w:lvl>
+    <w:lvl w:ilvl="8" w:tplc="04090005" w:tentative="1">
+      <w:start w:val="1"/>
+      <w:numFmt w:val="bullet"/>
+      <w:lvlText w:val=""/>
+      <w:lvlJc w:val="left"/>
+      <w:pPr>
+        <w:ind w:left="6480" w:hanging="360"/>
+      </w:pPr>
+      <w:rPr>
+        <w:rFonts w:ascii="Wingdings" w:hAnsi="Wingdings" w:hint="default"/>
+      </w:rPr>
+    </w:lvl>
+  </w:abstractNum>
+  <w:abstractNum w:abstractNumId="3" w15:restartNumberingAfterBreak="0">
     <w:nsid w:val="45B16769"/>
     <w:multiLevelType w:val="hybridMultilevel"/>
     <w:tmpl w:val="0208269E"/>
@@ -1611,7 +1812,7 @@
       </w:pPr>
     </w:lvl>
   </w:abstractNum>
-  <w:abstractNum w:abstractNumId="3" w15:restartNumberingAfterBreak="0">
+  <w:abstractNum w:abstractNumId="4" w15:restartNumberingAfterBreak="0">
     <w:nsid w:val="66187E45"/>
     <w:multiLevelType w:val="multilevel"/>
     <w:tmpl w:val="0868FE9C"/>
@@ -1725,7 +1926,7 @@
     </w:lvl>
   </w:abstractNum>
   <w:num w:numId="1">
-    <w:abstractNumId w:val="3"/>
+    <w:abstractNumId w:val="4"/>
   </w:num>
   <w:num w:numId="2">
     <w:abstractNumId w:val="0"/>
@@ -1734,6 +1935,9 @@
     <w:abstractNumId w:val="1"/>
   </w:num>
   <w:num w:numId="4">
+    <w:abstractNumId w:val="3"/>
+  </w:num>
+  <w:num w:numId="5">
     <w:abstractNumId w:val="2"/>
   </w:num>
 </w:numbering>
@@ -1756,7 +1960,7 @@
       </w:pPr>
     </w:pPrDefault>
   </w:docDefaults>
-  <w:latentStyles w:defLockedState="0" w:defUIPriority="99" w:defSemiHidden="0" w:defUnhideWhenUsed="0" w:defQFormat="0" w:count="376">
+  <w:latentStyles w:defLockedState="0" w:defUIPriority="99" w:defSemiHidden="0" w:defUnhideWhenUsed="0" w:defQFormat="0" w:count="375">
     <w:lsdException w:name="Normal" w:uiPriority="0" w:qFormat="1"/>
     <w:lsdException w:name="heading 1" w:uiPriority="9" w:qFormat="1"/>
     <w:lsdException w:name="heading 2" w:semiHidden="1" w:uiPriority="9" w:unhideWhenUsed="1" w:qFormat="1"/>
@@ -2123,7 +2327,6 @@
     <w:lsdException w:name="Smart Hyperlink" w:semiHidden="1" w:unhideWhenUsed="1"/>
     <w:lsdException w:name="Hashtag" w:semiHidden="1" w:unhideWhenUsed="1"/>
     <w:lsdException w:name="Unresolved Mention" w:semiHidden="1" w:unhideWhenUsed="1"/>
-    <w:lsdException w:name="Smart Link" w:semiHidden="1" w:unhideWhenUsed="1"/>
   </w:latentStyles>
   <w:style w:type="paragraph" w:default="1" w:styleId="Normal">
     <w:name w:val="Normal"/>
@@ -3287,7 +3490,7 @@
 </file>
 
 <file path=customXml/itemProps1.xml><?xml version="1.0" encoding="utf-8"?>
-<ds:datastoreItem xmlns:ds="http://schemas.openxmlformats.org/officeDocument/2006/customXml" ds:itemID="{AF7A8FEA-9A2A-FB43-9F1E-BF407199D4B5}">
+<ds:datastoreItem xmlns:ds="http://schemas.openxmlformats.org/officeDocument/2006/customXml" ds:itemID="{B47052F6-0676-4627-9976-4F856500F2F2}">
   <ds:schemaRefs>
     <ds:schemaRef ds:uri="http://schemas.openxmlformats.org/officeDocument/2006/bibliography"/>
   </ds:schemaRefs>

</xml_diff>

<commit_message>
Made changes to project plan and requirements, added current burndown chart for project.
</commit_message>
<xml_diff>
--- a/docs/ProjectPlan.docx
+++ b/docs/ProjectPlan.docx
@@ -5,6 +5,7 @@
     <w:p>
       <w:pPr>
         <w:pStyle w:val="Title"/>
+        <w:jc w:val="center"/>
         <w:rPr>
           <w:rFonts w:ascii="Times New Roman" w:hAnsi="Times New Roman" w:cs="Times New Roman"/>
         </w:rPr>
@@ -27,6 +28,20 @@
           <w:rFonts w:ascii="Times New Roman" w:hAnsi="Times New Roman" w:cs="Times New Roman"/>
         </w:rPr>
         <w:t xml:space="preserve"> Application</w:t>
+      </w:r>
+    </w:p>
+    <w:p>
+      <w:pPr>
+        <w:jc w:val="center"/>
+        <w:rPr>
+          <w:rStyle w:val="SubtleEmphasis"/>
+        </w:rPr>
+      </w:pPr>
+      <w:r>
+        <w:rPr>
+          <w:rStyle w:val="SubtleEmphasis"/>
+        </w:rPr>
+        <w:t>Jason Boyd, Josh Kropf, Ian Macfarlane, Liz Howell</w:t>
       </w:r>
     </w:p>
     <w:bookmarkEnd w:id="0"/>
@@ -123,7 +138,19 @@
         <w:rPr>
           <w:rFonts w:ascii="Times New Roman" w:hAnsi="Times New Roman" w:cs="Times New Roman"/>
         </w:rPr>
-        <w:t xml:space="preserve"> It also aims to provide a web based reservation system for the toolshed.</w:t>
+        <w:t xml:space="preserve"> It also aims to provide a </w:t>
+      </w:r>
+      <w:r>
+        <w:rPr>
+          <w:rFonts w:ascii="Times New Roman" w:hAnsi="Times New Roman" w:cs="Times New Roman"/>
+        </w:rPr>
+        <w:t>web-based</w:t>
+      </w:r>
+      <w:r>
+        <w:rPr>
+          <w:rFonts w:ascii="Times New Roman" w:hAnsi="Times New Roman" w:cs="Times New Roman"/>
+        </w:rPr>
+        <w:t xml:space="preserve"> reservation system for the toolshed.</w:t>
       </w:r>
     </w:p>
     <w:p>
@@ -198,6 +225,13 @@
         </w:rPr>
         <w:t xml:space="preserve"> It will display late fees owed by members, as well as list tools that have been reported broken. The application will allow members of the toolshed to make reservations for tools online, and potentially be notified when their tools are ready for pickup. </w:t>
       </w:r>
+    </w:p>
+    <w:p>
+      <w:pPr>
+        <w:rPr>
+          <w:rFonts w:ascii="Times New Roman" w:hAnsi="Times New Roman" w:cs="Times New Roman"/>
+        </w:rPr>
+      </w:pPr>
       <w:r>
         <w:rPr>
           <w:rFonts w:ascii="Times New Roman" w:hAnsi="Times New Roman" w:cs="Times New Roman"/>
@@ -547,14 +581,14 @@
         <w:rPr>
           <w:rFonts w:ascii="Times New Roman" w:hAnsi="Times New Roman" w:cs="Times New Roman"/>
         </w:rPr>
-        <w:t xml:space="preserve">s.  Specifically, each phase will be like a Sprint, in that work to be done will be organized into small tasks, placed into a “backlog”, and prioritized.   Then, using on time-box scheduling, the team will decide which tasks the phase (Sprint) will address.  The team </w:t>
+        <w:t xml:space="preserve">s.  Specifically, each phase will be like a Sprint, in </w:t>
       </w:r>
       <w:r>
         <w:rPr>
           <w:rFonts w:ascii="Times New Roman" w:hAnsi="Times New Roman" w:cs="Times New Roman"/>
         </w:rPr>
         <w:lastRenderedPageBreak/>
-        <w:t>will use a Scrum Board to keep track of tasks in the backlog, those that will be part of the current Sprint, those in progress, and those that are done.</w:t>
+        <w:t>that work to be done will be organized into small tasks, placed into a “backlog”, and prioritized.   Then, using on time-box scheduling, the team will decide which tasks the phase (Sprint) will address.  The team will use a Scrum Board to keep track of tasks in the backlog, those that will be part of the current Sprint, those in progress, and those that are done.</w:t>
       </w:r>
     </w:p>
     <w:p>
@@ -1053,6 +1087,8 @@
           <w:rFonts w:ascii="Times New Roman" w:hAnsi="Times New Roman" w:cs="Times New Roman"/>
           <w:b/>
           <w:bCs/>
+          <w:sz w:val="24"/>
+          <w:szCs w:val="24"/>
         </w:rPr>
         <w:t>Customer Communication</w:t>
       </w:r>
@@ -1160,8 +1196,23 @@
       <w:pPr>
         <w:rPr>
           <w:rFonts w:ascii="Times New Roman" w:hAnsi="Times New Roman" w:cs="Times New Roman"/>
+        </w:rPr>
+      </w:pPr>
+      <w:r>
+        <w:rPr>
+          <w:rFonts w:ascii="Times New Roman" w:hAnsi="Times New Roman" w:cs="Times New Roman"/>
+        </w:rPr>
+        <w:t>The primary customers for this project are Professor Watson and our TA Matthew Lister, which makes customer communication easier. Any insight or requests that they may have can be brought directly to our attention through the use of canvas announcements and team meetings. Due to the nature of the corona virus currently affecting our practices today, meetings have been held over video conferences that include the entire team and the customers.</w:t>
+      </w:r>
+    </w:p>
+    <w:p>
+      <w:pPr>
+        <w:rPr>
+          <w:rFonts w:ascii="Times New Roman" w:hAnsi="Times New Roman" w:cs="Times New Roman"/>
           <w:b/>
           <w:bCs/>
+          <w:sz w:val="24"/>
+          <w:szCs w:val="24"/>
         </w:rPr>
       </w:pPr>
       <w:r>
@@ -1169,6 +1220,8 @@
           <w:rFonts w:ascii="Times New Roman" w:hAnsi="Times New Roman" w:cs="Times New Roman"/>
           <w:b/>
           <w:bCs/>
+          <w:sz w:val="24"/>
+          <w:szCs w:val="24"/>
         </w:rPr>
         <w:t>Team Communication</w:t>
       </w:r>
@@ -1189,22 +1242,51 @@
         <w:rPr>
           <w:rFonts w:ascii="Times New Roman" w:hAnsi="Times New Roman" w:cs="Times New Roman"/>
         </w:rPr>
-        <w:t xml:space="preserve">We will meet weekly to review current goals and the status of the project, and to make new assignments if necessary. Face to face meetings will be scheduled based on the availability of all team members. </w:t>
-      </w:r>
-      <w:r>
-        <w:rPr>
-          <w:rFonts w:ascii="Times New Roman" w:hAnsi="Times New Roman" w:cs="Times New Roman"/>
-        </w:rPr>
-        <w:t>When our development team is not available to meet, we will communicate through GroupMe, a group messaging app.</w:t>
-      </w:r>
-    </w:p>
-    <w:p>
-      <w:pPr>
-        <w:pStyle w:val="Heading1"/>
-        <w:rPr>
-          <w:rFonts w:ascii="Times New Roman" w:hAnsi="Times New Roman" w:cs="Times New Roman"/>
-        </w:rPr>
-      </w:pPr>
+        <w:t xml:space="preserve">We will meet weekly to review </w:t>
+      </w:r>
+      <w:r>
+        <w:rPr>
+          <w:rFonts w:ascii="Times New Roman" w:hAnsi="Times New Roman" w:cs="Times New Roman"/>
+        </w:rPr>
+        <w:lastRenderedPageBreak/>
+        <w:t xml:space="preserve">current goals and the status of the project, and to make new assignments if necessary. </w:t>
+      </w:r>
+      <w:r>
+        <w:rPr>
+          <w:rFonts w:ascii="Times New Roman" w:hAnsi="Times New Roman" w:cs="Times New Roman"/>
+        </w:rPr>
+        <w:t xml:space="preserve">Again, this will be over a video conference to prevent the spread of the novel corona virus. Video conference meetings will be scheduled based on the availability and flexibility of all team members. </w:t>
+      </w:r>
+      <w:r>
+        <w:rPr>
+          <w:rFonts w:ascii="Times New Roman" w:hAnsi="Times New Roman" w:cs="Times New Roman"/>
+        </w:rPr>
+        <w:t>When our development team is not available to meet</w:t>
+      </w:r>
+      <w:r>
+        <w:rPr>
+          <w:rFonts w:ascii="Times New Roman" w:hAnsi="Times New Roman" w:cs="Times New Roman"/>
+        </w:rPr>
+        <w:t xml:space="preserve"> or for general communication concerning the development of the application</w:t>
+      </w:r>
+      <w:r>
+        <w:rPr>
+          <w:rFonts w:ascii="Times New Roman" w:hAnsi="Times New Roman" w:cs="Times New Roman"/>
+        </w:rPr>
+        <w:t>, we will communicate through GroupMe, a</w:t>
+      </w:r>
+      <w:r>
+        <w:rPr>
+          <w:rFonts w:ascii="Times New Roman" w:hAnsi="Times New Roman" w:cs="Times New Roman"/>
+        </w:rPr>
+        <w:t xml:space="preserve"> mobile</w:t>
+      </w:r>
+      <w:r>
+        <w:rPr>
+          <w:rFonts w:ascii="Times New Roman" w:hAnsi="Times New Roman" w:cs="Times New Roman"/>
+        </w:rPr>
+        <w:t xml:space="preserve"> group messaging app.</w:t>
+      </w:r>
     </w:p>
     <w:p>
       <w:pPr>
@@ -1233,10 +1315,16 @@
         </w:rPr>
       </w:pPr>
       <w:r>
-        <w:t>None of the team members have any experience with Amazon Beanstalk. This will present a learning curve, and potentially cause delays in the Deployment of the product.  In order to prevent any delays, we will begin studying and researching Beanstalk</w:t>
-      </w:r>
-      <w:r>
-        <w:t xml:space="preserve"> throughout the development processes. </w:t>
+        <w:rPr>
+          <w:rFonts w:ascii="Times New Roman" w:hAnsi="Times New Roman" w:cs="Times New Roman"/>
+        </w:rPr>
+        <w:t>After performing research on Amazon Beanstalk and the ability to host with our application, we have decided to take a different direction. This move contains risk as we are going to have to quickly determine another method of deployment that will contain the necessary characteristics to host the web-based system.</w:t>
+      </w:r>
+      <w:r>
+        <w:rPr>
+          <w:rFonts w:ascii="Times New Roman" w:hAnsi="Times New Roman" w:cs="Times New Roman"/>
+        </w:rPr>
+        <w:t xml:space="preserve"> This decision also cost the team some time as we all will need to study and understand the new system.</w:t>
       </w:r>
     </w:p>
     <w:p>
@@ -1251,24 +1339,45 @@
         </w:rPr>
       </w:pPr>
       <w:r>
+        <w:rPr>
+          <w:rFonts w:ascii="Times New Roman" w:hAnsi="Times New Roman" w:cs="Times New Roman"/>
+        </w:rPr>
         <w:t>As we are using a SQL database, we could potentially l</w:t>
       </w:r>
       <w:r>
+        <w:rPr>
+          <w:rFonts w:ascii="Times New Roman" w:hAnsi="Times New Roman" w:cs="Times New Roman"/>
+        </w:rPr>
         <w:t>ose</w:t>
       </w:r>
       <w:r>
+        <w:rPr>
+          <w:rFonts w:ascii="Times New Roman" w:hAnsi="Times New Roman" w:cs="Times New Roman"/>
+        </w:rPr>
         <w:t xml:space="preserve"> the</w:t>
       </w:r>
       <w:r>
+        <w:rPr>
+          <w:rFonts w:ascii="Times New Roman" w:hAnsi="Times New Roman" w:cs="Times New Roman"/>
+        </w:rPr>
         <w:t xml:space="preserve"> master password to </w:t>
       </w:r>
       <w:r>
+        <w:rPr>
+          <w:rFonts w:ascii="Times New Roman" w:hAnsi="Times New Roman" w:cs="Times New Roman"/>
+        </w:rPr>
         <w:t>the</w:t>
       </w:r>
       <w:r>
+        <w:rPr>
+          <w:rFonts w:ascii="Times New Roman" w:hAnsi="Times New Roman" w:cs="Times New Roman"/>
+        </w:rPr>
         <w:t xml:space="preserve"> Database</w:t>
       </w:r>
       <w:r>
+        <w:rPr>
+          <w:rFonts w:ascii="Times New Roman" w:hAnsi="Times New Roman" w:cs="Times New Roman"/>
+        </w:rPr>
         <w:t xml:space="preserve"> which would prevent us from migrating it to another machine. Two team members will keep a copy of this password to ensure it isn’t lost during the completion of the project. </w:t>
       </w:r>
     </w:p>
@@ -1283,68 +1392,66 @@
           <w:rFonts w:ascii="Times New Roman" w:hAnsi="Times New Roman" w:cs="Times New Roman"/>
         </w:rPr>
       </w:pPr>
+      <w:r>
+        <w:rPr>
+          <w:rFonts w:ascii="Times New Roman" w:hAnsi="Times New Roman" w:cs="Times New Roman"/>
+        </w:rPr>
+        <w:t>Many team members have a full class/workload, so they become very busy at various points during the project creation. All team members will communicate about any scheduling issues, to reduce any delays to fulfilling the project requirements.</w:t>
+      </w:r>
+    </w:p>
+    <w:p>
+      <w:pPr>
+        <w:pStyle w:val="Heading1"/>
+        <w:rPr>
+          <w:rFonts w:ascii="Times New Roman" w:hAnsi="Times New Roman" w:cs="Times New Roman"/>
+        </w:rPr>
+      </w:pPr>
+      <w:r>
+        <w:rPr>
+          <w:rFonts w:ascii="Times New Roman" w:hAnsi="Times New Roman" w:cs="Times New Roman"/>
+        </w:rPr>
+        <w:t>Configuration Management</w:t>
+      </w:r>
+    </w:p>
+    <w:p>
+      <w:pPr>
+        <w:spacing w:before="100" w:beforeAutospacing="1" w:after="100" w:afterAutospacing="1" w:line="240" w:lineRule="auto"/>
+        <w:jc w:val="both"/>
+        <w:rPr>
+          <w:rFonts w:ascii="Times New Roman" w:eastAsia="Times New Roman" w:hAnsi="Times New Roman" w:cs="Times New Roman"/>
+        </w:rPr>
+      </w:pPr>
+      <w:r>
+        <w:rPr>
+          <w:rFonts w:ascii="Times New Roman" w:eastAsia="Times New Roman" w:hAnsi="Times New Roman" w:cs="Times New Roman"/>
+        </w:rPr>
+        <w:t xml:space="preserve">The README.md will have all information regarding configuration management, located in our team repository on </w:t>
+      </w:r>
+      <w:proofErr w:type="spellStart"/>
+      <w:r>
+        <w:rPr>
+          <w:rFonts w:ascii="Times New Roman" w:eastAsia="Times New Roman" w:hAnsi="Times New Roman" w:cs="Times New Roman"/>
+        </w:rPr>
+        <w:t>Github</w:t>
+      </w:r>
+      <w:proofErr w:type="spellEnd"/>
+      <w:r>
+        <w:rPr>
+          <w:rFonts w:ascii="Times New Roman" w:eastAsia="Times New Roman" w:hAnsi="Times New Roman" w:cs="Times New Roman"/>
+        </w:rPr>
+        <w:t>.</w:t>
+      </w:r>
       <w:bookmarkStart w:id="3" w:name="_GoBack"/>
       <w:bookmarkEnd w:id="3"/>
-      <w:r>
-        <w:t>Many team members have a full class/workload, so they become very busy at various points during the project creation. All team members will communicate about any scheduling issues, to reduce any delays to fulfilling the project requirements.</w:t>
-      </w:r>
     </w:p>
     <w:p>
       <w:pPr>
-        <w:pStyle w:val="Heading1"/>
-        <w:rPr>
-          <w:rFonts w:ascii="Times New Roman" w:hAnsi="Times New Roman" w:cs="Times New Roman"/>
-        </w:rPr>
-      </w:pPr>
-      <w:r>
-        <w:rPr>
-          <w:rFonts w:ascii="Times New Roman" w:hAnsi="Times New Roman" w:cs="Times New Roman"/>
-        </w:rPr>
-        <w:t>Configuration Management</w:t>
-      </w:r>
-    </w:p>
-    <w:p>
-      <w:pPr>
         <w:spacing w:before="100" w:beforeAutospacing="1" w:after="100" w:afterAutospacing="1" w:line="240" w:lineRule="auto"/>
         <w:jc w:val="both"/>
         <w:rPr>
           <w:rFonts w:ascii="Times New Roman" w:eastAsia="Times New Roman" w:hAnsi="Times New Roman" w:cs="Times New Roman"/>
-          <w:sz w:val="24"/>
-          <w:szCs w:val="24"/>
-        </w:rPr>
-      </w:pPr>
-      <w:r>
-        <w:rPr>
-          <w:rFonts w:ascii="Times New Roman" w:eastAsia="Times New Roman" w:hAnsi="Times New Roman" w:cs="Times New Roman"/>
-          <w:sz w:val="24"/>
-          <w:szCs w:val="24"/>
-        </w:rPr>
-        <w:t xml:space="preserve">See </w:t>
-      </w:r>
-      <w:r>
-        <w:rPr>
-          <w:rFonts w:ascii="Times New Roman" w:eastAsia="Times New Roman" w:hAnsi="Times New Roman" w:cs="Times New Roman"/>
-          <w:sz w:val="24"/>
-          <w:szCs w:val="24"/>
-        </w:rPr>
-        <w:t xml:space="preserve">the </w:t>
-      </w:r>
-      <w:r>
-        <w:rPr>
-          <w:rFonts w:ascii="Times New Roman" w:eastAsia="Times New Roman" w:hAnsi="Times New Roman" w:cs="Times New Roman"/>
-          <w:sz w:val="24"/>
-          <w:szCs w:val="24"/>
-        </w:rPr>
-        <w:t>README.md</w:t>
-      </w:r>
-      <w:r>
-        <w:rPr>
-          <w:rFonts w:ascii="Times New Roman" w:eastAsia="Times New Roman" w:hAnsi="Times New Roman" w:cs="Times New Roman"/>
-          <w:sz w:val="24"/>
-          <w:szCs w:val="24"/>
-        </w:rPr>
-        <w:t xml:space="preserve"> in the Git repository.</w:t>
-      </w:r>
+        </w:rPr>
+      </w:pPr>
     </w:p>
     <w:sectPr>
       <w:pgSz w:w="12240" w:h="15840"/>
@@ -1960,7 +2067,7 @@
       </w:pPr>
     </w:pPrDefault>
   </w:docDefaults>
-  <w:latentStyles w:defLockedState="0" w:defUIPriority="99" w:defSemiHidden="0" w:defUnhideWhenUsed="0" w:defQFormat="0" w:count="375">
+  <w:latentStyles w:defLockedState="0" w:defUIPriority="99" w:defSemiHidden="0" w:defUnhideWhenUsed="0" w:defQFormat="0" w:count="376">
     <w:lsdException w:name="Normal" w:uiPriority="0" w:qFormat="1"/>
     <w:lsdException w:name="heading 1" w:uiPriority="9" w:qFormat="1"/>
     <w:lsdException w:name="heading 2" w:semiHidden="1" w:uiPriority="9" w:unhideWhenUsed="1" w:qFormat="1"/>
@@ -2066,7 +2173,6 @@
     <w:lsdException w:name="HTML Sample" w:semiHidden="1" w:unhideWhenUsed="1"/>
     <w:lsdException w:name="HTML Typewriter" w:semiHidden="1" w:unhideWhenUsed="1"/>
     <w:lsdException w:name="HTML Variable" w:semiHidden="1" w:unhideWhenUsed="1"/>
-    <w:lsdException w:name="Normal Table" w:semiHidden="1" w:unhideWhenUsed="1"/>
     <w:lsdException w:name="annotation subject" w:semiHidden="1" w:unhideWhenUsed="1"/>
     <w:lsdException w:name="No List" w:semiHidden="1" w:unhideWhenUsed="1"/>
     <w:lsdException w:name="Outline List 1" w:semiHidden="1" w:unhideWhenUsed="1"/>
@@ -2113,10 +2219,8 @@
     <w:lsdException w:name="Table Subtle 2" w:semiHidden="1" w:unhideWhenUsed="1"/>
     <w:lsdException w:name="Table Web 1" w:semiHidden="1" w:unhideWhenUsed="1"/>
     <w:lsdException w:name="Table Web 2" w:semiHidden="1" w:unhideWhenUsed="1"/>
-    <w:lsdException w:name="Table Web 3" w:semiHidden="1" w:unhideWhenUsed="1"/>
     <w:lsdException w:name="Balloon Text" w:semiHidden="1" w:unhideWhenUsed="1"/>
     <w:lsdException w:name="Table Grid" w:uiPriority="59"/>
-    <w:lsdException w:name="Table Theme" w:semiHidden="1" w:unhideWhenUsed="1"/>
     <w:lsdException w:name="Placeholder Text" w:semiHidden="1"/>
     <w:lsdException w:name="No Spacing" w:uiPriority="1" w:qFormat="1"/>
     <w:lsdException w:name="Light Shading" w:uiPriority="60"/>
@@ -2327,6 +2431,7 @@
     <w:lsdException w:name="Smart Hyperlink" w:semiHidden="1" w:unhideWhenUsed="1"/>
     <w:lsdException w:name="Hashtag" w:semiHidden="1" w:unhideWhenUsed="1"/>
     <w:lsdException w:name="Unresolved Mention" w:semiHidden="1" w:unhideWhenUsed="1"/>
+    <w:lsdException w:name="Smart Link" w:semiHidden="1" w:unhideWhenUsed="1"/>
   </w:latentStyles>
   <w:style w:type="paragraph" w:default="1" w:styleId="Normal">
     <w:name w:val="Normal"/>
@@ -3490,7 +3595,7 @@
 </file>
 
 <file path=customXml/itemProps1.xml><?xml version="1.0" encoding="utf-8"?>
-<ds:datastoreItem xmlns:ds="http://schemas.openxmlformats.org/officeDocument/2006/customXml" ds:itemID="{B47052F6-0676-4627-9976-4F856500F2F2}">
+<ds:datastoreItem xmlns:ds="http://schemas.openxmlformats.org/officeDocument/2006/customXml" ds:itemID="{CD5A91C5-77F4-4379-ABE8-5154BC267783}">
   <ds:schemaRefs>
     <ds:schemaRef ds:uri="http://schemas.openxmlformats.org/officeDocument/2006/bibliography"/>
   </ds:schemaRefs>

</xml_diff>